<commit_message>
Added key notes on assembly and also added the practised codes about assemblies by sending them into the GAC and using them in multiple applications
</commit_message>
<xml_diff>
--- a/Notes/Common Language Runtime(CLR).docx
+++ b/Notes/Common Language Runtime(CLR).docx
@@ -3134,6 +3134,30 @@
           <w:sz w:val="24"/>
           <w:szCs w:val="24"/>
         </w:rPr>
+        <w:t xml:space="preserve">used by </w:t>
+      </w:r>
+      <w:proofErr w:type="gramStart"/>
+      <w:r>
+        <w:rPr>
+          <w:sz w:val="24"/>
+          <w:szCs w:val="24"/>
+        </w:rPr>
+        <w:t>debugger</w:t>
+      </w:r>
+      <w:proofErr w:type="gramEnd"/>
+    </w:p>
+    <w:p>
+      <w:pPr>
+        <w:rPr>
+          <w:sz w:val="24"/>
+          <w:szCs w:val="24"/>
+        </w:rPr>
+      </w:pPr>
+      <w:r>
+        <w:rPr>
+          <w:sz w:val="24"/>
+          <w:szCs w:val="24"/>
+        </w:rPr>
         <w:t>debugging information file associated with compiled code.</w:t>
       </w:r>
     </w:p>
@@ -3508,6 +3532,7 @@
           <w:sz w:val="24"/>
           <w:szCs w:val="24"/>
         </w:rPr>
+        <w:lastRenderedPageBreak/>
         <w:t>Build</w:t>
       </w:r>
       <w:r>
@@ -3532,7 +3557,6 @@
           <w:sz w:val="24"/>
           <w:szCs w:val="24"/>
         </w:rPr>
-        <w:lastRenderedPageBreak/>
         <w:t>Rebuild</w:t>
       </w:r>
       <w:r>
@@ -3755,39 +3779,21 @@
           <w:sz w:val="24"/>
           <w:szCs w:val="24"/>
         </w:rPr>
-        <w:t xml:space="preserve">Other services like file systems </w:t>
-      </w:r>
-      <w:proofErr w:type="gramStart"/>
-      <w:r>
-        <w:rPr>
-          <w:sz w:val="24"/>
-          <w:szCs w:val="24"/>
-        </w:rPr>
-        <w:t>an</w:t>
-      </w:r>
-      <w:proofErr w:type="gramEnd"/>
-      <w:r>
-        <w:rPr>
-          <w:sz w:val="24"/>
-          <w:szCs w:val="24"/>
-        </w:rPr>
-        <w:t xml:space="preserve"> </w:t>
-      </w:r>
-      <w:proofErr w:type="spellStart"/>
-      <w:r>
-        <w:rPr>
-          <w:sz w:val="24"/>
-          <w:szCs w:val="24"/>
-        </w:rPr>
-        <w:t>dweb</w:t>
-      </w:r>
-      <w:proofErr w:type="spellEnd"/>
-      <w:r>
-        <w:rPr>
-          <w:sz w:val="24"/>
-          <w:szCs w:val="24"/>
-        </w:rPr>
-        <w:t xml:space="preserve"> services.</w:t>
+        <w:t>Other services like file systems an</w:t>
+      </w:r>
+      <w:r>
+        <w:rPr>
+          <w:sz w:val="24"/>
+          <w:szCs w:val="24"/>
+        </w:rPr>
+        <w:t>d w</w:t>
+      </w:r>
+      <w:r>
+        <w:rPr>
+          <w:sz w:val="24"/>
+          <w:szCs w:val="24"/>
+        </w:rPr>
+        <w:t>eb services.</w:t>
       </w:r>
     </w:p>
     <w:p>
@@ -4026,21 +4032,12 @@
           <w:szCs w:val="24"/>
         </w:rPr>
       </w:pPr>
-      <w:proofErr w:type="spellStart"/>
-      <w:r>
-        <w:rPr>
-          <w:sz w:val="24"/>
-          <w:szCs w:val="24"/>
-        </w:rPr>
-        <w:t>prallows</w:t>
-      </w:r>
-      <w:proofErr w:type="spellEnd"/>
-      <w:r>
-        <w:rPr>
-          <w:sz w:val="24"/>
-          <w:szCs w:val="24"/>
-        </w:rPr>
-        <w:t xml:space="preserve"> developers to navigate, manage, and organize the structure of their </w:t>
+      <w:r>
+        <w:rPr>
+          <w:sz w:val="24"/>
+          <w:szCs w:val="24"/>
+        </w:rPr>
+        <w:t xml:space="preserve">allows developers to navigate, manage, and organize the structure of their </w:t>
       </w:r>
       <w:proofErr w:type="gramStart"/>
       <w:r>

</xml_diff>

<commit_message>
Changed the folder structure and added the learnings on entity framework and dapper
</commit_message>
<xml_diff>
--- a/Notes/Common Language Runtime(CLR).docx
+++ b/Notes/Common Language Runtime(CLR).docx
@@ -3416,25 +3416,37 @@
           <w:sz w:val="24"/>
           <w:szCs w:val="24"/>
         </w:rPr>
-        <w:t xml:space="preserve">When you initiate a </w:t>
-      </w:r>
-      <w:proofErr w:type="spellStart"/>
+        <w:t>When you initiate a rebuild,</w:t>
+      </w:r>
+      <w:r>
+        <w:rPr>
+          <w:sz w:val="24"/>
+          <w:szCs w:val="24"/>
+        </w:rPr>
+        <w:t xml:space="preserve"> </w:t>
+      </w:r>
+      <w:r>
+        <w:rPr>
+          <w:sz w:val="24"/>
+          <w:szCs w:val="24"/>
+        </w:rPr>
+        <w:t xml:space="preserve">it cleans the existing </w:t>
+      </w:r>
       <w:proofErr w:type="gramStart"/>
       <w:r>
         <w:rPr>
           <w:sz w:val="24"/>
           <w:szCs w:val="24"/>
         </w:rPr>
-        <w:t>rebuild,it</w:t>
-      </w:r>
-      <w:proofErr w:type="spellEnd"/>
+        <w:t>build( deletes</w:t>
+      </w:r>
       <w:proofErr w:type="gramEnd"/>
       <w:r>
         <w:rPr>
           <w:sz w:val="24"/>
           <w:szCs w:val="24"/>
         </w:rPr>
-        <w:t xml:space="preserve"> cleans the existing build( deletes all the compiled files) and again the performs the full build of entire project.</w:t>
+        <w:t xml:space="preserve"> all the compiled files) and again the performs the full build of entire project.</w:t>
       </w:r>
     </w:p>
     <w:p>

</xml_diff>